<commit_message>
Se ha agregado cambios a los cursosy a l momento evaluativo 2
</commit_message>
<xml_diff>
--- a/monografia/momentos_evaluativos/ME02-G10-[1038129159]-[98761437].docx
+++ b/monografia/momentos_evaluativos/ME02-G10-[1038129159]-[98761437].docx
@@ -8696,6 +8696,24 @@
           <w:rtl w:val="0"/>
         </w:rPr>
         <w:t xml:space="preserve">El líder del equipo de IOT.</w:t>
+      </w:r>
+    </w:p>
+    <w:p>
+      <w:pPr>
+        <w:numPr>
+          <w:ilvl w:val="0"/>
+          <w:numId w:val="14"/>
+        </w:numPr>
+        <w:ind w:left="720" w:hanging="360"/>
+        <w:rPr>
+          <w:u w:val="none"/>
+        </w:rPr>
+      </w:pPr>
+      <w:r>
+        <w:rPr>
+          <w:rtl w:val="0"/>
+        </w:rPr>
+        <w:t xml:space="preserve">Empresa prestadora de servicios de energía EPM.</w:t>
         <w:br w:type="textWrapping"/>
       </w:r>
     </w:p>
@@ -8718,7 +8736,7 @@
         <w:rPr>
           <w:rtl w:val="0"/>
         </w:rPr>
-        <w:t xml:space="preserve">La solución la usará el equipo de soporte técnico IOT y el equipo de desarrollo. </w:t>
+        <w:t xml:space="preserve">La solución la usará el equipo de soporte técnico IOT, el equipo de desarrollo y la gerencia. </w:t>
       </w:r>
     </w:p>
     <w:p>

</xml_diff>